<commit_message>
some more lit review edits
</commit_message>
<xml_diff>
--- a/docs/literature_review.docx
+++ b/docs/literature_review.docx
@@ -259,7 +259,10 @@
         <w:pStyle w:val="Heading4"/>
       </w:pPr>
       <w:r>
-        <w:t>Product moment correlation coefficient (r)</w:t>
+        <w:t>Pearson</w:t>
+      </w:r>
+      <w:r>
+        <w:t xml:space="preserve"> correlation coefficient (r)</w:t>
       </w:r>
     </w:p>
     <w:p>
@@ -305,7 +308,12 @@
         <w:t xml:space="preserve">product-moment </w:t>
       </w:r>
       <w:r>
-        <w:t xml:space="preserve">correlation </w:t>
+        <w:t>correlat</w:t>
+      </w:r>
+      <w:bookmarkStart w:id="1" w:name="_GoBack"/>
+      <w:bookmarkEnd w:id="1"/>
+      <w:r>
+        <w:t xml:space="preserve">ion </w:t>
       </w:r>
       <m:oMath>
         <m:r>
@@ -3075,27 +3083,175 @@
       <w:r>
         <w:t xml:space="preserve">compare the estimation of ICCs using </w:t>
       </w:r>
-      <w:commentRangeStart w:id="1"/>
+      <w:commentRangeStart w:id="2"/>
       <w:r>
         <w:t xml:space="preserve">various mixed effects </w:t>
       </w:r>
-      <w:commentRangeEnd w:id="1"/>
+      <w:commentRangeEnd w:id="2"/>
       <w:r>
         <w:rPr>
           <w:rStyle w:val="CommentReference"/>
         </w:rPr>
-        <w:commentReference w:id="1"/>
+        <w:commentReference w:id="2"/>
       </w:r>
       <w:r>
         <w:t>modelling approaches rather than ANOVA</w:t>
       </w:r>
+      <w:r>
+        <w:t xml:space="preserve">.  Although the subject matter focus of this paper is of neurological imaging, </w:t>
+      </w:r>
+      <w:r>
+        <w:t xml:space="preserve">the application of this to twin studies is considered e.g. in the decision </w:t>
+      </w:r>
+      <w:r>
+        <w:lastRenderedPageBreak/>
+        <w:t xml:space="preserve">flowchart snipped from their paper </w:t>
+      </w:r>
+      <w:proofErr w:type="gramStart"/>
+      <w:r>
+        <w:t>below  -</w:t>
+      </w:r>
+      <w:proofErr w:type="gramEnd"/>
+      <w:r>
+        <w:t xml:space="preserve"> this is an aid to deciding which kind of ICC to use.  For twin studies in the context of brain scans, they recommend what they call regularised mixed effects models (and what they refer to as a ‘multilevel’ variant of this, although they use this term in an apparently idiosyncratic way):</w:t>
+      </w:r>
+    </w:p>
+    <w:p>
+      <w:pPr>
+        <w:keepNext/>
+        <w:spacing w:after="0"/>
+      </w:pPr>
+      <w:r>
+        <w:rPr>
+          <w:noProof/>
+        </w:rPr>
+        <w:drawing>
+          <wp:inline distT="0" distB="0" distL="0" distR="0" wp14:anchorId="08D632E0" wp14:editId="5DB9B3ED">
+            <wp:extent cx="6400800" cy="2510790"/>
+            <wp:effectExtent l="19050" t="19050" r="19050" b="22860"/>
+            <wp:docPr id="1" name="Picture 1"/>
+            <wp:cNvGraphicFramePr>
+              <a:graphicFrameLocks xmlns:a="http://schemas.openxmlformats.org/drawingml/2006/main" noChangeAspect="1"/>
+            </wp:cNvGraphicFramePr>
+            <a:graphic xmlns:a="http://schemas.openxmlformats.org/drawingml/2006/main">
+              <a:graphicData uri="http://schemas.openxmlformats.org/drawingml/2006/picture">
+                <pic:pic xmlns:pic="http://schemas.openxmlformats.org/drawingml/2006/picture">
+                  <pic:nvPicPr>
+                    <pic:cNvPr id="1" name=""/>
+                    <pic:cNvPicPr/>
+                  </pic:nvPicPr>
+                  <pic:blipFill>
+                    <a:blip r:embed="rId11"/>
+                    <a:stretch>
+                      <a:fillRect/>
+                    </a:stretch>
+                  </pic:blipFill>
+                  <pic:spPr>
+                    <a:xfrm>
+                      <a:off x="0" y="0"/>
+                      <a:ext cx="6400800" cy="2510790"/>
+                    </a:xfrm>
+                    <a:prstGeom prst="rect">
+                      <a:avLst/>
+                    </a:prstGeom>
+                    <a:ln>
+                      <a:solidFill>
+                        <a:schemeClr val="tx1"/>
+                      </a:solidFill>
+                    </a:ln>
+                  </pic:spPr>
+                </pic:pic>
+              </a:graphicData>
+            </a:graphic>
+          </wp:inline>
+        </w:drawing>
+      </w:r>
+    </w:p>
+    <w:p>
+      <w:pPr>
+        <w:pStyle w:val="Caption"/>
+        <w:spacing w:before="0"/>
+      </w:pPr>
+      <w:r>
+        <w:t xml:space="preserve">Figure </w:t>
+      </w:r>
+      <w:r>
+        <w:fldChar w:fldCharType="begin"/>
+      </w:r>
+      <w:r>
+        <w:instrText xml:space="preserve"> SEQ Figure \* ARABIC </w:instrText>
+      </w:r>
+      <w:r>
+        <w:fldChar w:fldCharType="separate"/>
+      </w:r>
+      <w:r>
+        <w:rPr>
+          <w:noProof/>
+        </w:rPr>
+        <w:t>1</w:t>
+      </w:r>
+      <w:r>
+        <w:fldChar w:fldCharType="end"/>
+      </w:r>
+      <w:r>
+        <w:t>. FYI, a figure snipped from the paper by Chen et al. 2018</w:t>
+      </w:r>
+      <w:r>
+        <w:t xml:space="preserve">; </w:t>
+      </w:r>
+      <w:r>
+        <w:t xml:space="preserve">their so-called ‘multilevel’ modelling approach is designed to reduce bias due to measurement error.  </w:t>
+      </w:r>
+    </w:p>
+    <w:p>
+      <w:pPr>
+        <w:pStyle w:val="ListParagraph"/>
+        <w:keepNext/>
+        <w:numPr>
+          <w:ilvl w:val="0"/>
+          <w:numId w:val="6"/>
+        </w:numPr>
+      </w:pPr>
+      <w:r>
+        <w:t xml:space="preserve">Chen et al also provide references for the use of Fisher’s </w:t>
+      </w:r>
+      <w:r>
+        <w:rPr>
+          <w:i/>
+        </w:rPr>
+        <w:t>z</w:t>
+      </w:r>
+      <w:r>
+        <w:t xml:space="preserve"> when making statistical inferences regarding ICCs (which might increase the stable range at which a normal approximation CI can be used above that cited on the ‘</w:t>
+      </w:r>
+      <w:proofErr w:type="spellStart"/>
+      <w:r>
+        <w:t>ContinousOutcomesPresentation</w:t>
+      </w:r>
+      <w:proofErr w:type="spellEnd"/>
+      <w:r>
+        <w:t>’ pdf?)</w:t>
+      </w:r>
+      <w:r>
+        <w:t xml:space="preserve">.  See below for discussion of this in context of Pearson’s </w:t>
+      </w:r>
+      <m:oMath>
+        <m:r>
+          <w:rPr>
+            <w:rFonts w:ascii="Cambria Math" w:hAnsi="Cambria Math"/>
+          </w:rPr>
+          <m:t>r</m:t>
+        </m:r>
+      </m:oMath>
+      <w:r>
+        <w:t>.</w:t>
+      </w:r>
     </w:p>
     <w:p>
       <w:pPr>
         <w:pStyle w:val="Heading3"/>
       </w:pPr>
       <w:r>
-        <w:lastRenderedPageBreak/>
         <w:t>Differences in correlations</w:t>
       </w:r>
     </w:p>
@@ -3896,6 +4052,7 @@
     </w:p>
     <w:p>
       <w:r>
+        <w:lastRenderedPageBreak/>
         <w:t xml:space="preserve">such that </w:t>
       </w:r>
       <w:r>
@@ -4937,7 +5094,6 @@
         </w:numPr>
       </w:pPr>
       <w:r>
-        <w:lastRenderedPageBreak/>
         <w:t>Given the potential increased complexity of estimation of ICCs by way of mixed effects models, any calculation will be much more complex than the simple examples using the product moment correlation coefficient!</w:t>
       </w:r>
       <w:r>
@@ -5012,6 +5168,7 @@
         <w:pStyle w:val="Heading2"/>
       </w:pPr>
       <w:r>
+        <w:lastRenderedPageBreak/>
         <w:t>References</w:t>
       </w:r>
     </w:p>
@@ -5186,7 +5343,6 @@
         <w:spacing w:after="0"/>
       </w:pPr>
       <w:r>
-        <w:lastRenderedPageBreak/>
         <w:t>13.</w:t>
       </w:r>
       <w:r>
@@ -5277,6 +5433,7 @@
         <w:pStyle w:val="EndNoteBibliography"/>
       </w:pPr>
       <w:r>
+        <w:lastRenderedPageBreak/>
         <w:t>20.</w:t>
       </w:r>
       <w:r>
@@ -5287,7 +5444,7 @@
     <w:p>
       <w:pPr>
         <w:sectPr>
-          <w:headerReference w:type="default" r:id="rId11"/>
+          <w:headerReference w:type="default" r:id="rId12"/>
           <w:pgSz w:w="12240" w:h="15840"/>
           <w:pgMar w:top="1440" w:right="1080" w:bottom="1440" w:left="1080" w:header="708" w:footer="708" w:gutter="0"/>
           <w:cols w:space="708"/>
@@ -18992,7 +19149,7 @@
       </w:pPr>
     </w:p>
   </w:comment>
-  <w:comment w:id="1" w:author="Carl Higgs" w:date="2018-03-20T23:26:00Z" w:initials="CH">
+  <w:comment w:id="2" w:author="Carl Higgs" w:date="2018-03-20T23:26:00Z" w:initials="CH">
     <w:p>
       <w:pPr>
         <w:pStyle w:val="CommentText"/>
@@ -19336,8 +19493,6 @@
         </w:rPr>
         <w:t xml:space="preserve"> </w:t>
       </w:r>
-      <w:bookmarkStart w:id="2" w:name="_GoBack"/>
-      <w:bookmarkEnd w:id="2"/>
       <w:r>
         <w:rPr>
           <w:rFonts w:ascii="AdvTTa9c1b374" w:eastAsiaTheme="minorHAnsi" w:hAnsi="AdvTTa9c1b374" w:cs="AdvTTa9c1b374"/>
@@ -20013,7 +20168,7 @@
         <w:rFonts w:ascii="Symbol" w:hAnsi="Symbol" w:hint="default"/>
       </w:rPr>
     </w:lvl>
-    <w:lvl w:ilvl="1" w:tplc="0C090003" w:tentative="1">
+    <w:lvl w:ilvl="1" w:tplc="0C090003">
       <w:start w:val="1"/>
       <w:numFmt w:val="bullet"/>
       <w:lvlText w:val="o"/>
@@ -21286,7 +21441,7 @@
 </file>
 
 <file path=customXml/itemProps1.xml><?xml version="1.0" encoding="utf-8"?>
-<ds:datastoreItem xmlns:ds="http://schemas.openxmlformats.org/officeDocument/2006/customXml" ds:itemID="{44408330-FF8B-4112-BB6F-01BD20456EA0}">
+<ds:datastoreItem xmlns:ds="http://schemas.openxmlformats.org/officeDocument/2006/customXml" ds:itemID="{B7C20EF1-3310-47B1-BCA6-0B8E8F7E88DF}">
   <ds:schemaRefs>
     <ds:schemaRef ds:uri="http://schemas.openxmlformats.org/officeDocument/2006/bibliography"/>
   </ds:schemaRefs>

</xml_diff>